<commit_message>
Tuesday May 15 Updates
</commit_message>
<xml_diff>
--- a/Outlines/Project Content.docx
+++ b/Outlines/Project Content.docx
@@ -64,7 +64,15 @@
         <w:t>Motif</w:t>
       </w:r>
       <w:r>
-        <w:t xml:space="preserve"> – Utilize themes and designs from websites like Bootstrap, Font Awesome, Wordpress and others that are available for public use or purchase. Mix and match designs and themes. Something worldly, bright, chic, modern, clean, streamlined. Business but with personality.</w:t>
+        <w:t xml:space="preserve"> – Utilize themes and designs from websites like Bootstrap, Font Awesome, </w:t>
+      </w:r>
+      <w:proofErr w:type="spellStart"/>
+      <w:r>
+        <w:t>Wordpress</w:t>
+      </w:r>
+      <w:proofErr w:type="spellEnd"/>
+      <w:r>
+        <w:t xml:space="preserve"> and others that are available for public use or purchase. Mix and match designs and themes. Something worldly, bright, chic, modern, clean, streamlined. Business but with personality.</w:t>
       </w:r>
       <w:r>
         <w:t xml:space="preserve"> </w:t>
@@ -706,43 +714,223 @@
       <w:r>
         <w:t>Add/Edit/Delete Blog Post</w:t>
       </w:r>
+    </w:p>
+    <w:p>
+      <w:pPr>
+        <w:spacing w:line="259" w:lineRule="auto"/>
+        <w:rPr>
+          <w:b/>
+        </w:rPr>
+      </w:pPr>
+    </w:p>
+    <w:p>
+      <w:pPr>
+        <w:spacing w:line="259" w:lineRule="auto"/>
+      </w:pPr>
+      <w:r>
+        <w:rPr>
+          <w:b/>
+        </w:rPr>
+        <w:t xml:space="preserve">Notes: </w:t>
+      </w:r>
+    </w:p>
+    <w:p>
+      <w:r>
+        <w:t>Should Itinerary Request be a part of the Contact navigation bar drop-down?</w:t>
+      </w:r>
+    </w:p>
+    <w:p>
+      <w:r>
+        <w:t xml:space="preserve">Should the Blog </w:t>
+      </w:r>
+      <w:r>
+        <w:t xml:space="preserve">and FAQs </w:t>
+      </w:r>
+      <w:r>
+        <w:t xml:space="preserve">be part of the </w:t>
+      </w:r>
+      <w:proofErr w:type="gramStart"/>
+      <w:r>
+        <w:t>About</w:t>
+      </w:r>
+      <w:proofErr w:type="gramEnd"/>
+      <w:r>
+        <w:t xml:space="preserve"> navigation bar drop-down?</w:t>
+      </w:r>
+    </w:p>
+    <w:p>
+      <w:r>
+        <w:t>Going to need sub-pages for:</w:t>
+      </w:r>
+    </w:p>
+    <w:p>
+      <w:pPr>
+        <w:pStyle w:val="ListParagraph"/>
+        <w:numPr>
+          <w:ilvl w:val="1"/>
+          <w:numId w:val="1"/>
+        </w:numPr>
+      </w:pPr>
+      <w:r>
+        <w:t>Profile Pages:</w:t>
+      </w:r>
+    </w:p>
+    <w:p>
+      <w:pPr>
+        <w:pStyle w:val="ListParagraph"/>
+        <w:numPr>
+          <w:ilvl w:val="2"/>
+          <w:numId w:val="1"/>
+        </w:numPr>
+      </w:pPr>
+      <w:r>
+        <w:t>Register</w:t>
+      </w:r>
+    </w:p>
+    <w:p>
+      <w:pPr>
+        <w:pStyle w:val="ListParagraph"/>
+        <w:numPr>
+          <w:ilvl w:val="2"/>
+          <w:numId w:val="1"/>
+        </w:numPr>
+      </w:pPr>
+      <w:r>
+        <w:t>Messages (from Agent and System)</w:t>
+      </w:r>
+    </w:p>
+    <w:p>
+      <w:pPr>
+        <w:pStyle w:val="ListParagraph"/>
+        <w:numPr>
+          <w:ilvl w:val="2"/>
+          <w:numId w:val="1"/>
+        </w:numPr>
+      </w:pPr>
+      <w:r>
+        <w:t>Access Itineraries (Proposed, Purchased)</w:t>
+      </w:r>
+    </w:p>
+    <w:p>
+      <w:pPr>
+        <w:pStyle w:val="ListParagraph"/>
+        <w:numPr>
+          <w:ilvl w:val="2"/>
+          <w:numId w:val="1"/>
+        </w:numPr>
+      </w:pPr>
+      <w:r>
+        <w:t>New Itinerary Request</w:t>
+      </w:r>
+    </w:p>
+    <w:p>
+      <w:pPr>
+        <w:pStyle w:val="ListParagraph"/>
+        <w:numPr>
+          <w:ilvl w:val="2"/>
+          <w:numId w:val="1"/>
+        </w:numPr>
+      </w:pPr>
+      <w:r>
+        <w:t>Make Payment</w:t>
+      </w:r>
+    </w:p>
+    <w:p>
+      <w:pPr>
+        <w:pStyle w:val="ListParagraph"/>
+        <w:numPr>
+          <w:ilvl w:val="1"/>
+          <w:numId w:val="1"/>
+        </w:numPr>
+      </w:pPr>
+      <w:r>
+        <w:t>Administrator Log-In</w:t>
+      </w:r>
+    </w:p>
+    <w:p>
+      <w:pPr>
+        <w:pStyle w:val="ListParagraph"/>
+        <w:numPr>
+          <w:ilvl w:val="2"/>
+          <w:numId w:val="1"/>
+        </w:numPr>
+        <w:spacing w:line="259" w:lineRule="auto"/>
+      </w:pPr>
+      <w:r>
+        <w:t>Manage Customers (Add, Delete, Update)</w:t>
+      </w:r>
+    </w:p>
+    <w:p>
+      <w:pPr>
+        <w:pStyle w:val="ListParagraph"/>
+        <w:numPr>
+          <w:ilvl w:val="2"/>
+          <w:numId w:val="1"/>
+        </w:numPr>
+        <w:spacing w:line="259" w:lineRule="auto"/>
+      </w:pPr>
+      <w:r>
+        <w:t>Manage Trip Details</w:t>
+      </w:r>
+    </w:p>
+    <w:p>
+      <w:pPr>
+        <w:pStyle w:val="ListParagraph"/>
+        <w:numPr>
+          <w:ilvl w:val="2"/>
+          <w:numId w:val="1"/>
+        </w:numPr>
+        <w:spacing w:line="259" w:lineRule="auto"/>
+      </w:pPr>
+      <w:r>
+        <w:t>Manage Payments</w:t>
+      </w:r>
+    </w:p>
+    <w:p>
+      <w:pPr>
+        <w:pStyle w:val="ListParagraph"/>
+        <w:numPr>
+          <w:ilvl w:val="2"/>
+          <w:numId w:val="1"/>
+        </w:numPr>
+        <w:spacing w:line="259" w:lineRule="auto"/>
+      </w:pPr>
+      <w:r>
+        <w:t>View New Itinerary Requests</w:t>
+      </w:r>
+    </w:p>
+    <w:p>
+      <w:pPr>
+        <w:pStyle w:val="ListParagraph"/>
+        <w:numPr>
+          <w:ilvl w:val="2"/>
+          <w:numId w:val="1"/>
+        </w:numPr>
+        <w:spacing w:line="259" w:lineRule="auto"/>
+      </w:pPr>
+      <w:r>
+        <w:t>Manage Messages (from Clients and System)</w:t>
+      </w:r>
+    </w:p>
+    <w:p>
+      <w:pPr>
+        <w:pStyle w:val="ListParagraph"/>
+        <w:numPr>
+          <w:ilvl w:val="2"/>
+          <w:numId w:val="1"/>
+        </w:numPr>
+        <w:spacing w:line="259" w:lineRule="auto"/>
+      </w:pPr>
+      <w:r>
+        <w:t>Add/Edit/Delete Blog Post</w:t>
+      </w:r>
+    </w:p>
+    <w:p/>
+    <w:p/>
+    <w:p/>
+    <w:p>
       <w:bookmarkStart w:id="0" w:name="_GoBack"/>
       <w:bookmarkEnd w:id="0"/>
-    </w:p>
-    <w:p>
-      <w:pPr>
-        <w:spacing w:line="259" w:lineRule="auto"/>
-        <w:rPr>
-          <w:b/>
-        </w:rPr>
-      </w:pPr>
-    </w:p>
-    <w:p>
-      <w:pPr>
-        <w:spacing w:line="259" w:lineRule="auto"/>
-      </w:pPr>
-      <w:r>
-        <w:rPr>
-          <w:b/>
-        </w:rPr>
-        <w:t xml:space="preserve">Notes: </w:t>
-      </w:r>
-    </w:p>
-    <w:p>
-      <w:r>
-        <w:t>Should Itinerary Request be a part of the Contact navigation bar drop-down?</w:t>
-      </w:r>
-    </w:p>
-    <w:p>
-      <w:r>
-        <w:t xml:space="preserve">Should the Blog </w:t>
-      </w:r>
-      <w:r>
-        <w:t xml:space="preserve">and FAQs </w:t>
-      </w:r>
-      <w:r>
-        <w:t>be part of the About navigation bar drop-down?</w:t>
-      </w:r>
     </w:p>
     <w:sectPr>
       <w:pgSz w:w="12240" w:h="15840"/>

</xml_diff>

<commit_message>
Tuesday June 12 Afternoon Updates
</commit_message>
<xml_diff>
--- a/Outlines/Project Content.docx
+++ b/Outlines/Project Content.docx
@@ -75,10 +75,7 @@
         <w:t xml:space="preserve"> and others that are available for public use or purchase. Mix and match designs and themes. Something worldly, bright, chic, modern, clean, streamlined. Business but with personality.</w:t>
       </w:r>
       <w:r>
-        <w:t xml:space="preserve"> </w:t>
-      </w:r>
-      <w:r>
-        <w:t>For background, use real photos from personal travels.</w:t>
+        <w:t xml:space="preserve"> For background, use real photos from personal travels.</w:t>
       </w:r>
     </w:p>
     <w:p>
@@ -717,6 +714,144 @@
     </w:p>
     <w:p>
       <w:pPr>
+        <w:pStyle w:val="NoSpacing"/>
+        <w:rPr>
+          <w:b/>
+          <w:u w:val="single"/>
+        </w:rPr>
+      </w:pPr>
+      <w:r>
+        <w:rPr>
+          <w:b/>
+          <w:u w:val="single"/>
+        </w:rPr>
+        <w:t>Admin</w:t>
+      </w:r>
+    </w:p>
+    <w:p>
+      <w:pPr>
+        <w:pStyle w:val="NoSpacing"/>
+      </w:pPr>
+      <w:r>
+        <w:t>Admin Management Dashboard</w:t>
+      </w:r>
+    </w:p>
+    <w:p>
+      <w:pPr>
+        <w:pStyle w:val="NoSpacing"/>
+      </w:pPr>
+    </w:p>
+    <w:p>
+      <w:pPr>
+        <w:pStyle w:val="NoSpacing"/>
+        <w:rPr>
+          <w:b/>
+          <w:u w:val="single"/>
+        </w:rPr>
+      </w:pPr>
+      <w:r>
+        <w:rPr>
+          <w:b/>
+          <w:u w:val="single"/>
+        </w:rPr>
+        <w:t>Business</w:t>
+      </w:r>
+    </w:p>
+    <w:p>
+      <w:pPr>
+        <w:pStyle w:val="NoSpacing"/>
+      </w:pPr>
+      <w:r>
+        <w:t>Home</w:t>
+      </w:r>
+    </w:p>
+    <w:p>
+      <w:pPr>
+        <w:pStyle w:val="NoSpacing"/>
+      </w:pPr>
+      <w:r>
+        <w:t>About</w:t>
+      </w:r>
+    </w:p>
+    <w:p>
+      <w:pPr>
+        <w:pStyle w:val="NoSpacing"/>
+      </w:pPr>
+      <w:r>
+        <w:t>Itinerary Request</w:t>
+      </w:r>
+    </w:p>
+    <w:p>
+      <w:pPr>
+        <w:pStyle w:val="NoSpacing"/>
+      </w:pPr>
+      <w:r>
+        <w:t>Blog</w:t>
+      </w:r>
+    </w:p>
+    <w:p>
+      <w:pPr>
+        <w:pStyle w:val="NoSpacing"/>
+      </w:pPr>
+      <w:r>
+        <w:t>Contact</w:t>
+      </w:r>
+    </w:p>
+    <w:p>
+      <w:pPr>
+        <w:pStyle w:val="NoSpacing"/>
+      </w:pPr>
+      <w:r>
+        <w:t>FAQ</w:t>
+      </w:r>
+    </w:p>
+    <w:p>
+      <w:pPr>
+        <w:pStyle w:val="NoSpacing"/>
+      </w:pPr>
+    </w:p>
+    <w:p>
+      <w:pPr>
+        <w:pStyle w:val="NoSpacing"/>
+        <w:rPr>
+          <w:b/>
+          <w:u w:val="single"/>
+        </w:rPr>
+      </w:pPr>
+      <w:r>
+        <w:rPr>
+          <w:b/>
+          <w:u w:val="single"/>
+        </w:rPr>
+        <w:t>User</w:t>
+      </w:r>
+    </w:p>
+    <w:p>
+      <w:pPr>
+        <w:pStyle w:val="NoSpacing"/>
+      </w:pPr>
+      <w:r>
+        <w:t>Login</w:t>
+      </w:r>
+    </w:p>
+    <w:p>
+      <w:pPr>
+        <w:pStyle w:val="NoSpacing"/>
+      </w:pPr>
+      <w:r>
+        <w:t>Register</w:t>
+      </w:r>
+    </w:p>
+    <w:p>
+      <w:pPr>
+        <w:pStyle w:val="NoSpacing"/>
+      </w:pPr>
+      <w:r>
+        <w:t>Profile</w:t>
+      </w:r>
+    </w:p>
+    <w:p>
+      <w:pPr>
         <w:spacing w:line="259" w:lineRule="auto"/>
         <w:rPr>
           <w:b/>
@@ -834,6 +969,8 @@
       <w:r>
         <w:t>Make Payment</w:t>
       </w:r>
+      <w:bookmarkStart w:id="0" w:name="_GoBack"/>
+      <w:bookmarkEnd w:id="0"/>
     </w:p>
     <w:p>
       <w:pPr>
@@ -909,6 +1046,7 @@
         <w:spacing w:line="259" w:lineRule="auto"/>
       </w:pPr>
       <w:r>
+        <w:lastRenderedPageBreak/>
         <w:t>Manage Messages (from Clients and System)</w:t>
       </w:r>
     </w:p>
@@ -928,10 +1066,7 @@
     <w:p/>
     <w:p/>
     <w:p/>
-    <w:p>
-      <w:bookmarkStart w:id="0" w:name="_GoBack"/>
-      <w:bookmarkEnd w:id="0"/>
-    </w:p>
+    <w:p/>
     <w:sectPr>
       <w:pgSz w:w="12240" w:h="15840"/>
       <w:pgMar w:top="1440" w:right="1440" w:bottom="1440" w:left="1440" w:header="720" w:footer="720" w:gutter="0"/>

</xml_diff>